<commit_message>
Added 3 uat scripts.
</commit_message>
<xml_diff>
--- a/uat/UAT Test Script01.docx
+++ b/uat/UAT Test Script01.docx
@@ -40,8 +40,6 @@
                 <w:b/>
               </w:rPr>
             </w:pPr>
-            <w:bookmarkStart w:id="0" w:name="_GoBack"/>
-            <w:bookmarkEnd w:id="0"/>
             <w:r>
               <w:rPr>
                 <w:b/>
@@ -68,18 +66,28 @@
                 <w:tab w:val="left" w:pos="5685"/>
               </w:tabs>
               <w:rPr>
-                <w:color w:val="0000FF"/>
                 <w:sz w:val="24"/>
                 <w:szCs w:val="24"/>
               </w:rPr>
             </w:pPr>
+            <w:proofErr w:type="spellStart"/>
             <w:r>
               <w:rPr>
-                <w:color w:val="0000FF"/>
-                <w:sz w:val="24"/>
-                <w:szCs w:val="24"/>
-              </w:rPr>
-              <w:t>&lt;test name&gt;</w:t>
+                <w:rFonts w:ascii="Consolas" w:hAnsi="Consolas" w:cs="Consolas"/>
+                <w:sz w:val="20"/>
+                <w:highlight w:val="lightGray"/>
+                <w:lang w:val="en-AU" w:eastAsia="en-AU"/>
+              </w:rPr>
+              <w:t>finesPayableMemberCardSwipe</w:t>
+            </w:r>
+            <w:proofErr w:type="spellEnd"/>
+            <w:r>
+              <w:rPr>
+                <w:rFonts w:ascii="Consolas" w:hAnsi="Consolas" w:cs="Consolas"/>
+                <w:sz w:val="20"/>
+                <w:lang w:val="en-AU" w:eastAsia="en-AU"/>
+              </w:rPr>
+              <w:t>()</w:t>
             </w:r>
           </w:p>
         </w:tc>
@@ -151,26 +159,23 @@
                 <w:tab w:val="left" w:pos="5685"/>
               </w:tabs>
               <w:rPr>
-                <w:color w:val="0000FF"/>
                 <w:sz w:val="24"/>
                 <w:szCs w:val="24"/>
               </w:rPr>
             </w:pPr>
             <w:r>
               <w:rPr>
-                <w:color w:val="0000FF"/>
                 <w:sz w:val="24"/>
                 <w:szCs w:val="24"/>
               </w:rPr>
-              <w:t>&lt;</w:t>
+              <w:t>Borrowing Restricted</w:t>
             </w:r>
             <w:r>
               <w:rPr>
-                <w:color w:val="0000FF"/>
                 <w:sz w:val="24"/>
                 <w:szCs w:val="24"/>
               </w:rPr>
-              <w:t>use case name&gt;</w:t>
+              <w:t>: Fines Due</w:t>
             </w:r>
           </w:p>
         </w:tc>
@@ -223,66 +228,55 @@
               <w:pStyle w:val="bp"/>
               <w:ind w:left="-48" w:firstLine="48"/>
               <w:rPr>
-                <w:color w:val="0000FF"/>
                 <w:sz w:val="24"/>
                 <w:szCs w:val="24"/>
               </w:rPr>
             </w:pPr>
+            <w:proofErr w:type="spellStart"/>
+            <w:proofErr w:type="gramStart"/>
             <w:r>
               <w:rPr>
-                <w:color w:val="0000FF"/>
-                <w:sz w:val="24"/>
-                <w:szCs w:val="24"/>
-              </w:rPr>
-              <w:t>[</w:t>
+                <w:rFonts w:ascii="Consolas" w:hAnsi="Consolas" w:cs="Consolas"/>
+                <w:sz w:val="20"/>
+                <w:highlight w:val="lightGray"/>
+                <w:lang w:val="en-AU" w:eastAsia="en-AU"/>
+              </w:rPr>
+              <w:t>finesPayableMemberCardSwipe</w:t>
+            </w:r>
+            <w:proofErr w:type="spellEnd"/>
+            <w:r>
+              <w:rPr>
+                <w:rFonts w:ascii="Consolas" w:hAnsi="Consolas" w:cs="Consolas"/>
+                <w:sz w:val="20"/>
+                <w:lang w:val="en-AU" w:eastAsia="en-AU"/>
+              </w:rPr>
+              <w:t>(</w:t>
+            </w:r>
+            <w:proofErr w:type="gramEnd"/>
+            <w:r>
+              <w:rPr>
+                <w:rFonts w:ascii="Consolas" w:hAnsi="Consolas" w:cs="Consolas"/>
+                <w:sz w:val="20"/>
+                <w:lang w:val="en-AU" w:eastAsia="en-AU"/>
+              </w:rPr>
+              <w:t xml:space="preserve">) in </w:t>
             </w:r>
             <w:r>
               <w:rPr>
-                <w:color w:val="0000FF"/>
-                <w:sz w:val="24"/>
-                <w:szCs w:val="24"/>
-              </w:rPr>
-              <w:t>Provide</w:t>
+                <w:rFonts w:ascii="Consolas" w:hAnsi="Consolas" w:cs="Consolas"/>
+                <w:sz w:val="20"/>
+                <w:highlight w:val="lightGray"/>
+                <w:lang w:val="en-AU" w:eastAsia="en-AU"/>
+              </w:rPr>
+              <w:t>BorrowUC_CTLTest_OperationsTest</w:t>
             </w:r>
             <w:r>
               <w:rPr>
-                <w:color w:val="0000FF"/>
-                <w:sz w:val="24"/>
-                <w:szCs w:val="24"/>
-              </w:rPr>
-              <w:t xml:space="preserve"> a concise </w:t>
-            </w:r>
-            <w:r>
-              <w:rPr>
-                <w:color w:val="0000FF"/>
-                <w:sz w:val="24"/>
-                <w:szCs w:val="24"/>
-              </w:rPr>
-              <w:t>description</w:t>
-            </w:r>
-            <w:r>
-              <w:rPr>
-                <w:color w:val="0000FF"/>
-                <w:sz w:val="24"/>
-                <w:szCs w:val="24"/>
-              </w:rPr>
-              <w:t xml:space="preserve"> of</w:t>
-            </w:r>
-            <w:r>
-              <w:rPr>
-                <w:color w:val="0000FF"/>
-                <w:sz w:val="24"/>
-                <w:szCs w:val="24"/>
-              </w:rPr>
-              <w:t xml:space="preserve"> the procedure used by this test script</w:t>
-            </w:r>
-            <w:r>
-              <w:rPr>
-                <w:color w:val="0000FF"/>
-                <w:sz w:val="24"/>
-                <w:szCs w:val="24"/>
-              </w:rPr>
-              <w:t>.]</w:t>
+                <w:rFonts w:ascii="Consolas" w:hAnsi="Consolas" w:cs="Consolas"/>
+                <w:sz w:val="20"/>
+                <w:lang w:val="en-AU" w:eastAsia="en-AU"/>
+              </w:rPr>
+              <w:t>.java checks if a member has fines due that they are ineligible to borrow more books.</w:t>
             </w:r>
           </w:p>
         </w:tc>
@@ -334,50 +328,16 @@
               <w:pStyle w:val="bp"/>
               <w:ind w:left="-48" w:firstLine="48"/>
               <w:rPr>
-                <w:color w:val="0000FF"/>
                 <w:sz w:val="24"/>
                 <w:szCs w:val="24"/>
               </w:rPr>
             </w:pPr>
             <w:r>
               <w:rPr>
-                <w:color w:val="0000FF"/>
                 <w:sz w:val="24"/>
                 <w:szCs w:val="24"/>
               </w:rPr>
-              <w:t>[</w:t>
-            </w:r>
-            <w:r>
-              <w:rPr>
-                <w:color w:val="0000FF"/>
-                <w:sz w:val="24"/>
-                <w:szCs w:val="24"/>
-              </w:rPr>
-              <w:t>Detail</w:t>
-            </w:r>
-            <w:r>
-              <w:rPr>
-                <w:color w:val="0000FF"/>
-                <w:sz w:val="24"/>
-                <w:szCs w:val="24"/>
-              </w:rPr>
-              <w:t xml:space="preserve"> </w:t>
-            </w:r>
-            <w:r>
-              <w:rPr>
-                <w:color w:val="0000FF"/>
-                <w:sz w:val="24"/>
-                <w:szCs w:val="24"/>
-              </w:rPr>
-              <w:t>any</w:t>
-            </w:r>
-            <w:r>
-              <w:rPr>
-                <w:color w:val="0000FF"/>
-                <w:sz w:val="24"/>
-                <w:szCs w:val="24"/>
-              </w:rPr>
-              <w:t xml:space="preserve"> of pre-conditions for execution of this test script]</w:t>
+              <w:t>$5 in fines are due</w:t>
             </w:r>
           </w:p>
         </w:tc>
@@ -428,50 +388,16 @@
             <w:pPr>
               <w:pStyle w:val="bp"/>
               <w:rPr>
-                <w:color w:val="0000FF"/>
                 <w:sz w:val="24"/>
                 <w:szCs w:val="24"/>
               </w:rPr>
             </w:pPr>
             <w:r>
               <w:rPr>
-                <w:color w:val="0000FF"/>
                 <w:sz w:val="24"/>
                 <w:szCs w:val="24"/>
               </w:rPr>
-              <w:t>[</w:t>
-            </w:r>
-            <w:r>
-              <w:rPr>
-                <w:color w:val="0000FF"/>
-                <w:sz w:val="24"/>
-                <w:szCs w:val="24"/>
-              </w:rPr>
-              <w:t>Detail the</w:t>
-            </w:r>
-            <w:r>
-              <w:rPr>
-                <w:color w:val="0000FF"/>
-                <w:sz w:val="24"/>
-                <w:szCs w:val="24"/>
-              </w:rPr>
-              <w:t xml:space="preserve"> post-conditions of </w:t>
-            </w:r>
-            <w:r>
-              <w:rPr>
-                <w:color w:val="0000FF"/>
-                <w:sz w:val="24"/>
-                <w:szCs w:val="24"/>
-              </w:rPr>
-              <w:t xml:space="preserve">executing </w:t>
-            </w:r>
-            <w:r>
-              <w:rPr>
-                <w:color w:val="0000FF"/>
-                <w:sz w:val="24"/>
-                <w:szCs w:val="24"/>
-              </w:rPr>
-              <w:t>this test script]</w:t>
+              <w:t>Borrower is restricted.</w:t>
             </w:r>
           </w:p>
         </w:tc>
@@ -531,7 +457,24 @@
               <w:rPr>
                 <w:b/>
                 <w:bCs/>
-                <w:color w:val="FF0000"/>
+                <w:sz w:val="24"/>
+              </w:rPr>
+            </w:pPr>
+            <w:r>
+              <w:rPr>
+                <w:b/>
+                <w:bCs/>
+                <w:sz w:val="24"/>
+              </w:rPr>
+              <w:t>Borrower cannot borrow when fines are due.</w:t>
+            </w:r>
+          </w:p>
+          <w:p>
+            <w:pPr>
+              <w:pStyle w:val="bp"/>
+              <w:rPr>
+                <w:b/>
+                <w:bCs/>
                 <w:sz w:val="24"/>
               </w:rPr>
             </w:pPr>
@@ -542,18 +485,6 @@
               <w:rPr>
                 <w:b/>
                 <w:bCs/>
-                <w:color w:val="FF0000"/>
-                <w:sz w:val="24"/>
-              </w:rPr>
-            </w:pPr>
-          </w:p>
-          <w:p>
-            <w:pPr>
-              <w:pStyle w:val="bp"/>
-              <w:rPr>
-                <w:b/>
-                <w:bCs/>
-                <w:color w:val="FF0000"/>
                 <w:sz w:val="24"/>
               </w:rPr>
             </w:pPr>
@@ -609,10 +540,17 @@
               <w:rPr>
                 <w:b/>
                 <w:bCs/>
-                <w:color w:val="FF0000"/>
                 <w:sz w:val="24"/>
               </w:rPr>
             </w:pPr>
+            <w:r>
+              <w:rPr>
+                <w:b/>
+                <w:bCs/>
+                <w:sz w:val="24"/>
+              </w:rPr>
+              <w:t>Pass</w:t>
+            </w:r>
           </w:p>
         </w:tc>
       </w:tr>
@@ -810,6 +748,12 @@
                 <w:sz w:val="24"/>
               </w:rPr>
             </w:pPr>
+            <w:r>
+              <w:rPr>
+                <w:sz w:val="24"/>
+              </w:rPr>
+              <w:t>New control class</w:t>
+            </w:r>
           </w:p>
         </w:tc>
         <w:tc>
@@ -823,6 +767,12 @@
                 <w:sz w:val="24"/>
               </w:rPr>
             </w:pPr>
+            <w:r>
+              <w:rPr>
+                <w:sz w:val="24"/>
+              </w:rPr>
+              <w:t>Borrow state = created</w:t>
+            </w:r>
           </w:p>
         </w:tc>
         <w:tc>
@@ -835,6 +785,9 @@
               <w:spacing w:before="80" w:after="80"/>
               <w:jc w:val="center"/>
             </w:pPr>
+            <w:r>
+              <w:t>P</w:t>
+            </w:r>
           </w:p>
         </w:tc>
         <w:tc>
@@ -899,6 +852,12 @@
                 <w:sz w:val="24"/>
               </w:rPr>
             </w:pPr>
+            <w:r>
+              <w:rPr>
+                <w:sz w:val="24"/>
+              </w:rPr>
+              <w:t>Initialize the use case</w:t>
+            </w:r>
           </w:p>
         </w:tc>
         <w:tc>
@@ -912,6 +871,12 @@
                 <w:sz w:val="24"/>
               </w:rPr>
             </w:pPr>
+            <w:r>
+              <w:rPr>
+                <w:sz w:val="24"/>
+              </w:rPr>
+              <w:t>Borrow state = initialized</w:t>
+            </w:r>
           </w:p>
         </w:tc>
         <w:tc>
@@ -924,6 +889,9 @@
               <w:spacing w:before="80" w:after="80"/>
               <w:jc w:val="center"/>
             </w:pPr>
+            <w:r>
+              <w:t>P</w:t>
+            </w:r>
           </w:p>
         </w:tc>
         <w:tc>
@@ -988,6 +956,12 @@
                 <w:sz w:val="24"/>
               </w:rPr>
             </w:pPr>
+            <w:r>
+              <w:rPr>
+                <w:sz w:val="24"/>
+              </w:rPr>
+              <w:t>Swipe Member card</w:t>
+            </w:r>
           </w:p>
         </w:tc>
         <w:tc>
@@ -1001,6 +975,12 @@
                 <w:sz w:val="24"/>
               </w:rPr>
             </w:pPr>
+            <w:r>
+              <w:rPr>
+                <w:sz w:val="24"/>
+              </w:rPr>
+              <w:t>Borrow state = restricted</w:t>
+            </w:r>
           </w:p>
         </w:tc>
         <w:tc>
@@ -1013,6 +993,9 @@
               <w:spacing w:before="80" w:after="80"/>
               <w:jc w:val="center"/>
             </w:pPr>
+            <w:r>
+              <w:t>P</w:t>
+            </w:r>
           </w:p>
         </w:tc>
         <w:tc>
@@ -1038,9 +1021,6 @@
       <w:pPr>
         <w:pStyle w:val="bp"/>
         <w:spacing w:before="0" w:after="0"/>
-        <w:rPr>
-          <w:color w:val="0000FF"/>
-        </w:rPr>
       </w:pPr>
     </w:p>
     <w:p>
@@ -1048,9 +1028,12 @@
         <w:pStyle w:val="bp"/>
         <w:spacing w:before="0" w:after="0"/>
         <w:sectPr>
-          <w:headerReference w:type="default" r:id="rId8"/>
-          <w:footerReference w:type="even" r:id="rId9"/>
-          <w:footerReference w:type="default" r:id="rId10"/>
+          <w:headerReference w:type="even" r:id="rId8"/>
+          <w:headerReference w:type="default" r:id="rId9"/>
+          <w:footerReference w:type="even" r:id="rId10"/>
+          <w:footerReference w:type="default" r:id="rId11"/>
+          <w:headerReference w:type="first" r:id="rId12"/>
+          <w:footerReference w:type="first" r:id="rId13"/>
           <w:type w:val="continuous"/>
           <w:pgSz w:w="15840" w:h="12240" w:orient="landscape" w:code="1"/>
           <w:pgMar w:top="1440" w:right="1440" w:bottom="1440" w:left="1440" w:header="720" w:footer="720" w:gutter="0"/>
@@ -1079,12 +1062,12 @@
         <w:tblLook w:val="01E0" w:firstRow="1" w:lastRow="1" w:firstColumn="1" w:lastColumn="1" w:noHBand="0" w:noVBand="0"/>
       </w:tblPr>
       <w:tblGrid>
-        <w:gridCol w:w="2448"/>
-        <w:gridCol w:w="1944"/>
-        <w:gridCol w:w="2196"/>
-        <w:gridCol w:w="2196"/>
-        <w:gridCol w:w="2196"/>
-        <w:gridCol w:w="2196"/>
+        <w:gridCol w:w="2415"/>
+        <w:gridCol w:w="1911"/>
+        <w:gridCol w:w="2170"/>
+        <w:gridCol w:w="2416"/>
+        <w:gridCol w:w="2132"/>
+        <w:gridCol w:w="2132"/>
       </w:tblGrid>
       <w:tr>
         <w:tc>
@@ -1135,7 +1118,6 @@
               <w:spacing w:before="0" w:after="0"/>
               <w:rPr>
                 <w:b/>
-                <w:color w:val="0000FF"/>
               </w:rPr>
             </w:pPr>
           </w:p>
@@ -1294,16 +1276,12 @@
             <w:pPr>
               <w:pStyle w:val="bp"/>
               <w:spacing w:before="0" w:after="0"/>
-              <w:rPr>
-                <w:color w:val="0000FF"/>
-              </w:rPr>
             </w:pPr>
+            <w:proofErr w:type="spellStart"/>
             <w:r>
-              <w:rPr>
-                <w:color w:val="0000FF"/>
-              </w:rPr>
-              <w:t>[Data field 1]</w:t>
+              <w:t>EBorrowState</w:t>
             </w:r>
+            <w:proofErr w:type="spellEnd"/>
           </w:p>
         </w:tc>
         <w:tc>
@@ -1318,39 +1296,72 @@
             <w:pPr>
               <w:pStyle w:val="bp"/>
               <w:spacing w:before="0" w:after="0"/>
-              <w:rPr>
-                <w:color w:val="0000FF"/>
-              </w:rPr>
             </w:pPr>
             <w:r>
               <w:rPr>
-                <w:color w:val="0000FF"/>
-              </w:rPr>
-              <w:t>[</w:t>
+                <w:rFonts w:ascii="Consolas" w:hAnsi="Consolas" w:cs="Consolas"/>
+                <w:b/>
+                <w:bCs/>
+                <w:i/>
+                <w:iCs/>
+                <w:sz w:val="20"/>
+                <w:lang w:val="en-AU" w:eastAsia="en-AU"/>
+              </w:rPr>
+              <w:t>CREATED</w:t>
             </w:r>
+          </w:p>
+        </w:tc>
+        <w:tc>
+          <w:tcPr>
+            <w:tcW w:w="2196" w:type="dxa"/>
+            <w:tcBorders>
+              <w:top w:val="single" w:sz="4" w:space="0" w:color="auto"/>
+            </w:tcBorders>
+            <w:shd w:val="clear" w:color="auto" w:fill="auto"/>
+          </w:tcPr>
+          <w:p>
+            <w:pPr>
+              <w:pStyle w:val="bp"/>
+              <w:spacing w:before="0" w:after="0"/>
+            </w:pPr>
             <w:r>
               <w:rPr>
-                <w:color w:val="0000FF"/>
-              </w:rPr>
-              <w:t xml:space="preserve">data set 1 </w:t>
+                <w:rFonts w:ascii="Consolas" w:hAnsi="Consolas" w:cs="Consolas"/>
+                <w:b/>
+                <w:bCs/>
+                <w:i/>
+                <w:iCs/>
+                <w:sz w:val="20"/>
+                <w:lang w:val="en-AU" w:eastAsia="en-AU"/>
+              </w:rPr>
+              <w:t>INITIALIZED</w:t>
             </w:r>
+          </w:p>
+        </w:tc>
+        <w:tc>
+          <w:tcPr>
+            <w:tcW w:w="2196" w:type="dxa"/>
+            <w:tcBorders>
+              <w:top w:val="single" w:sz="4" w:space="0" w:color="auto"/>
+            </w:tcBorders>
+            <w:shd w:val="clear" w:color="auto" w:fill="auto"/>
+          </w:tcPr>
+          <w:p>
+            <w:pPr>
+              <w:pStyle w:val="bp"/>
+              <w:spacing w:before="0" w:after="0"/>
+            </w:pPr>
             <w:r>
               <w:rPr>
-                <w:color w:val="0000FF"/>
-              </w:rPr>
-              <w:t>input value</w:t>
-            </w:r>
-            <w:r>
-              <w:rPr>
-                <w:color w:val="0000FF"/>
-              </w:rPr>
-              <w:t xml:space="preserve"> for field 1</w:t>
-            </w:r>
-            <w:r>
-              <w:rPr>
-                <w:color w:val="0000FF"/>
-              </w:rPr>
-              <w:t>]</w:t>
+                <w:rFonts w:ascii="Consolas" w:hAnsi="Consolas" w:cs="Consolas"/>
+                <w:b/>
+                <w:bCs/>
+                <w:i/>
+                <w:iCs/>
+                <w:sz w:val="20"/>
+                <w:lang w:val="en-AU" w:eastAsia="en-AU"/>
+              </w:rPr>
+              <w:t>BORROWING_RESTRICTED</w:t>
             </w:r>
           </w:p>
         </w:tc>
@@ -1375,220 +1386,6 @@
             <w:tcBorders>
               <w:top w:val="single" w:sz="4" w:space="0" w:color="auto"/>
             </w:tcBorders>
-            <w:shd w:val="clear" w:color="auto" w:fill="auto"/>
-          </w:tcPr>
-          <w:p>
-            <w:pPr>
-              <w:pStyle w:val="bp"/>
-              <w:spacing w:before="0" w:after="0"/>
-            </w:pPr>
-          </w:p>
-        </w:tc>
-        <w:tc>
-          <w:tcPr>
-            <w:tcW w:w="2196" w:type="dxa"/>
-            <w:tcBorders>
-              <w:top w:val="single" w:sz="4" w:space="0" w:color="auto"/>
-            </w:tcBorders>
-            <w:shd w:val="clear" w:color="auto" w:fill="auto"/>
-          </w:tcPr>
-          <w:p>
-            <w:pPr>
-              <w:pStyle w:val="bp"/>
-              <w:spacing w:before="0" w:after="0"/>
-            </w:pPr>
-          </w:p>
-        </w:tc>
-        <w:tc>
-          <w:tcPr>
-            <w:tcW w:w="2196" w:type="dxa"/>
-            <w:tcBorders>
-              <w:top w:val="single" w:sz="4" w:space="0" w:color="auto"/>
-            </w:tcBorders>
-            <w:shd w:val="clear" w:color="auto" w:fill="auto"/>
-          </w:tcPr>
-          <w:p>
-            <w:pPr>
-              <w:pStyle w:val="bp"/>
-              <w:spacing w:before="0" w:after="0"/>
-            </w:pPr>
-          </w:p>
-        </w:tc>
-      </w:tr>
-      <w:tr>
-        <w:tc>
-          <w:tcPr>
-            <w:tcW w:w="2448" w:type="dxa"/>
-            <w:shd w:val="clear" w:color="auto" w:fill="E0E0E0"/>
-          </w:tcPr>
-          <w:p>
-            <w:pPr>
-              <w:pStyle w:val="bp"/>
-              <w:spacing w:before="0" w:after="0"/>
-              <w:rPr>
-                <w:color w:val="0000FF"/>
-              </w:rPr>
-            </w:pPr>
-            <w:r>
-              <w:rPr>
-                <w:color w:val="0000FF"/>
-              </w:rPr>
-              <w:t>[Data field 2]</w:t>
-            </w:r>
-          </w:p>
-        </w:tc>
-        <w:tc>
-          <w:tcPr>
-            <w:tcW w:w="1944" w:type="dxa"/>
-            <w:shd w:val="clear" w:color="auto" w:fill="auto"/>
-          </w:tcPr>
-          <w:p>
-            <w:pPr>
-              <w:pStyle w:val="bp"/>
-              <w:spacing w:before="0" w:after="0"/>
-              <w:rPr>
-                <w:color w:val="0000FF"/>
-              </w:rPr>
-            </w:pPr>
-            <w:r>
-              <w:rPr>
-                <w:color w:val="0000FF"/>
-              </w:rPr>
-              <w:t>[data set 1 input value for field 2]</w:t>
-            </w:r>
-          </w:p>
-        </w:tc>
-        <w:tc>
-          <w:tcPr>
-            <w:tcW w:w="2196" w:type="dxa"/>
-            <w:shd w:val="clear" w:color="auto" w:fill="auto"/>
-          </w:tcPr>
-          <w:p>
-            <w:pPr>
-              <w:pStyle w:val="bp"/>
-              <w:spacing w:before="0" w:after="0"/>
-            </w:pPr>
-          </w:p>
-        </w:tc>
-        <w:tc>
-          <w:tcPr>
-            <w:tcW w:w="2196" w:type="dxa"/>
-            <w:shd w:val="clear" w:color="auto" w:fill="auto"/>
-          </w:tcPr>
-          <w:p>
-            <w:pPr>
-              <w:pStyle w:val="bp"/>
-              <w:spacing w:before="0" w:after="0"/>
-            </w:pPr>
-          </w:p>
-        </w:tc>
-        <w:tc>
-          <w:tcPr>
-            <w:tcW w:w="2196" w:type="dxa"/>
-            <w:shd w:val="clear" w:color="auto" w:fill="auto"/>
-          </w:tcPr>
-          <w:p>
-            <w:pPr>
-              <w:pStyle w:val="bp"/>
-              <w:spacing w:before="0" w:after="0"/>
-            </w:pPr>
-          </w:p>
-        </w:tc>
-        <w:tc>
-          <w:tcPr>
-            <w:tcW w:w="2196" w:type="dxa"/>
-            <w:shd w:val="clear" w:color="auto" w:fill="auto"/>
-          </w:tcPr>
-          <w:p>
-            <w:pPr>
-              <w:pStyle w:val="bp"/>
-              <w:spacing w:before="0" w:after="0"/>
-            </w:pPr>
-          </w:p>
-        </w:tc>
-      </w:tr>
-      <w:tr>
-        <w:tc>
-          <w:tcPr>
-            <w:tcW w:w="2448" w:type="dxa"/>
-            <w:shd w:val="clear" w:color="auto" w:fill="E0E0E0"/>
-          </w:tcPr>
-          <w:p>
-            <w:pPr>
-              <w:pStyle w:val="bp"/>
-              <w:spacing w:before="0" w:after="0"/>
-              <w:rPr>
-                <w:color w:val="0000FF"/>
-              </w:rPr>
-            </w:pPr>
-            <w:r>
-              <w:rPr>
-                <w:color w:val="0000FF"/>
-              </w:rPr>
-              <w:t>[Data field 3]</w:t>
-            </w:r>
-          </w:p>
-        </w:tc>
-        <w:tc>
-          <w:tcPr>
-            <w:tcW w:w="1944" w:type="dxa"/>
-            <w:shd w:val="clear" w:color="auto" w:fill="auto"/>
-          </w:tcPr>
-          <w:p>
-            <w:pPr>
-              <w:pStyle w:val="bp"/>
-              <w:spacing w:before="0" w:after="0"/>
-              <w:rPr>
-                <w:color w:val="0000FF"/>
-              </w:rPr>
-            </w:pPr>
-            <w:r>
-              <w:rPr>
-                <w:color w:val="0000FF"/>
-              </w:rPr>
-              <w:t>[data set 1 input value for field 3]</w:t>
-            </w:r>
-          </w:p>
-        </w:tc>
-        <w:tc>
-          <w:tcPr>
-            <w:tcW w:w="2196" w:type="dxa"/>
-            <w:shd w:val="clear" w:color="auto" w:fill="auto"/>
-          </w:tcPr>
-          <w:p>
-            <w:pPr>
-              <w:pStyle w:val="bp"/>
-              <w:spacing w:before="0" w:after="0"/>
-            </w:pPr>
-          </w:p>
-        </w:tc>
-        <w:tc>
-          <w:tcPr>
-            <w:tcW w:w="2196" w:type="dxa"/>
-            <w:shd w:val="clear" w:color="auto" w:fill="auto"/>
-          </w:tcPr>
-          <w:p>
-            <w:pPr>
-              <w:pStyle w:val="bp"/>
-              <w:spacing w:before="0" w:after="0"/>
-            </w:pPr>
-          </w:p>
-        </w:tc>
-        <w:tc>
-          <w:tcPr>
-            <w:tcW w:w="2196" w:type="dxa"/>
-            <w:shd w:val="clear" w:color="auto" w:fill="auto"/>
-          </w:tcPr>
-          <w:p>
-            <w:pPr>
-              <w:pStyle w:val="bp"/>
-              <w:spacing w:before="0" w:after="0"/>
-            </w:pPr>
-          </w:p>
-        </w:tc>
-        <w:tc>
-          <w:tcPr>
-            <w:tcW w:w="2196" w:type="dxa"/>
             <w:shd w:val="clear" w:color="auto" w:fill="auto"/>
           </w:tcPr>
           <w:p>
@@ -1774,6 +1571,16 @@
 </w:ftr>
 </file>
 
+<file path=word/footer3.xml><?xml version="1.0" encoding="utf-8"?>
+<w:ftr xmlns:wpc="http://schemas.microsoft.com/office/word/2010/wordprocessingCanvas" xmlns:mc="http://schemas.openxmlformats.org/markup-compatibility/2006" xmlns:o="urn:schemas-microsoft-com:office:office" xmlns:r="http://schemas.openxmlformats.org/officeDocument/2006/relationships" xmlns:m="http://schemas.openxmlformats.org/officeDocument/2006/math" xmlns:v="urn:schemas-microsoft-com:vml" xmlns:wp14="http://schemas.microsoft.com/office/word/2010/wordprocessingDrawing" xmlns:wp="http://schemas.openxmlformats.org/drawingml/2006/wordprocessingDrawing" xmlns:w10="urn:schemas-microsoft-com:office:word" xmlns:w="http://schemas.openxmlformats.org/wordprocessingml/2006/main" xmlns:w14="http://schemas.microsoft.com/office/word/2010/wordml" xmlns:wpg="http://schemas.microsoft.com/office/word/2010/wordprocessingGroup" xmlns:wpi="http://schemas.microsoft.com/office/word/2010/wordprocessingInk" xmlns:wne="http://schemas.microsoft.com/office/word/2006/wordml" xmlns:wps="http://schemas.microsoft.com/office/word/2010/wordprocessingShape" mc:Ignorable="w14 wp14">
+  <w:p>
+    <w:pPr>
+      <w:pStyle w:val="Footer"/>
+    </w:pPr>
+  </w:p>
+</w:ftr>
+</file>
+
 <file path=word/footnotes.xml><?xml version="1.0" encoding="utf-8"?>
 <w:footnotes xmlns:wpc="http://schemas.microsoft.com/office/word/2010/wordprocessingCanvas" xmlns:mc="http://schemas.openxmlformats.org/markup-compatibility/2006" xmlns:o="urn:schemas-microsoft-com:office:office" xmlns:r="http://schemas.openxmlformats.org/officeDocument/2006/relationships" xmlns:m="http://schemas.openxmlformats.org/officeDocument/2006/math" xmlns:v="urn:schemas-microsoft-com:vml" xmlns:wp14="http://schemas.microsoft.com/office/word/2010/wordprocessingDrawing" xmlns:wp="http://schemas.openxmlformats.org/drawingml/2006/wordprocessingDrawing" xmlns:w10="urn:schemas-microsoft-com:office:word" xmlns:w="http://schemas.openxmlformats.org/wordprocessingml/2006/main" xmlns:w14="http://schemas.microsoft.com/office/word/2010/wordml" xmlns:wpg="http://schemas.microsoft.com/office/word/2010/wordprocessingGroup" xmlns:wpi="http://schemas.microsoft.com/office/word/2010/wordprocessingInk" xmlns:wne="http://schemas.microsoft.com/office/word/2006/wordml" xmlns:wps="http://schemas.microsoft.com/office/word/2010/wordprocessingShape" mc:Ignorable="w14 wp14">
   <w:footnote w:type="separator" w:id="-1">
@@ -1794,6 +1601,16 @@
 </file>
 
 <file path=word/header1.xml><?xml version="1.0" encoding="utf-8"?>
+<w:hdr xmlns:wpc="http://schemas.microsoft.com/office/word/2010/wordprocessingCanvas" xmlns:mc="http://schemas.openxmlformats.org/markup-compatibility/2006" xmlns:o="urn:schemas-microsoft-com:office:office" xmlns:r="http://schemas.openxmlformats.org/officeDocument/2006/relationships" xmlns:m="http://schemas.openxmlformats.org/officeDocument/2006/math" xmlns:v="urn:schemas-microsoft-com:vml" xmlns:wp14="http://schemas.microsoft.com/office/word/2010/wordprocessingDrawing" xmlns:wp="http://schemas.openxmlformats.org/drawingml/2006/wordprocessingDrawing" xmlns:w10="urn:schemas-microsoft-com:office:word" xmlns:w="http://schemas.openxmlformats.org/wordprocessingml/2006/main" xmlns:w14="http://schemas.microsoft.com/office/word/2010/wordml" xmlns:wpg="http://schemas.microsoft.com/office/word/2010/wordprocessingGroup" xmlns:wpi="http://schemas.microsoft.com/office/word/2010/wordprocessingInk" xmlns:wne="http://schemas.microsoft.com/office/word/2006/wordml" xmlns:wps="http://schemas.microsoft.com/office/word/2010/wordprocessingShape" mc:Ignorable="w14 wp14">
+  <w:p>
+    <w:pPr>
+      <w:pStyle w:val="Header"/>
+    </w:pPr>
+  </w:p>
+</w:hdr>
+</file>
+
+<file path=word/header2.xml><?xml version="1.0" encoding="utf-8"?>
 <w:hdr xmlns:wpc="http://schemas.microsoft.com/office/word/2010/wordprocessingCanvas" xmlns:mc="http://schemas.openxmlformats.org/markup-compatibility/2006" xmlns:o="urn:schemas-microsoft-com:office:office" xmlns:r="http://schemas.openxmlformats.org/officeDocument/2006/relationships" xmlns:m="http://schemas.openxmlformats.org/officeDocument/2006/math" xmlns:v="urn:schemas-microsoft-com:vml" xmlns:wp14="http://schemas.microsoft.com/office/word/2010/wordprocessingDrawing" xmlns:wp="http://schemas.openxmlformats.org/drawingml/2006/wordprocessingDrawing" xmlns:w10="urn:schemas-microsoft-com:office:word" xmlns:w="http://schemas.openxmlformats.org/wordprocessingml/2006/main" xmlns:w14="http://schemas.microsoft.com/office/word/2010/wordml" xmlns:wpg="http://schemas.microsoft.com/office/word/2010/wordprocessingGroup" xmlns:wpi="http://schemas.microsoft.com/office/word/2010/wordprocessingInk" xmlns:wne="http://schemas.microsoft.com/office/word/2006/wordml" xmlns:wps="http://schemas.microsoft.com/office/word/2010/wordprocessingShape" mc:Ignorable="w14 wp14">
   <w:tbl>
     <w:tblPr>
@@ -1838,8 +1655,31 @@
             <w:fldChar w:fldCharType="end"/>
           </w:r>
           <w:r>
-            <w:t xml:space="preserve">  Test Script</w:t>
+            <w:t xml:space="preserve">  </w:t>
           </w:r>
+          <w:r>
+            <w:rPr>
+              <w:sz w:val="24"/>
+              <w:szCs w:val="24"/>
+            </w:rPr>
+            <w:t>Borrowing Restricted</w:t>
+          </w:r>
+          <w:r>
+            <w:rPr>
+              <w:sz w:val="24"/>
+              <w:szCs w:val="24"/>
+            </w:rPr>
+            <w:t xml:space="preserve">: Fines </w:t>
+          </w:r>
+          <w:r>
+            <w:rPr>
+              <w:sz w:val="24"/>
+              <w:szCs w:val="24"/>
+            </w:rPr>
+            <w:t>Due</w:t>
+          </w:r>
+          <w:bookmarkStart w:id="0" w:name="_GoBack"/>
+          <w:bookmarkEnd w:id="0"/>
         </w:p>
       </w:tc>
       <w:tc>
@@ -1866,8 +1706,24 @@
           <w:tcW w:w="6379" w:type="dxa"/>
         </w:tcPr>
         <w:p>
+          <w:proofErr w:type="spellStart"/>
           <w:r>
-            <w:t>&lt;Test Name&gt;</w:t>
+            <w:rPr>
+              <w:rFonts w:ascii="Consolas" w:hAnsi="Consolas" w:cs="Consolas"/>
+              <w:sz w:val="20"/>
+              <w:highlight w:val="lightGray"/>
+              <w:lang w:val="en-AU" w:eastAsia="en-AU"/>
+            </w:rPr>
+            <w:t>finesPayableMemberCardSwipe</w:t>
+          </w:r>
+          <w:proofErr w:type="spellEnd"/>
+          <w:r>
+            <w:rPr>
+              <w:rFonts w:ascii="Consolas" w:hAnsi="Consolas" w:cs="Consolas"/>
+              <w:sz w:val="20"/>
+              <w:lang w:val="en-AU" w:eastAsia="en-AU"/>
+            </w:rPr>
+            <w:t>()</w:t>
           </w:r>
         </w:p>
       </w:tc>
@@ -1877,7 +1733,10 @@
         </w:tcPr>
         <w:p>
           <w:r>
-            <w:t xml:space="preserve">  Date:  &lt;dd/mmm/yy&gt;</w:t>
+            <w:t xml:space="preserve">  </w:t>
+          </w:r>
+          <w:r>
+            <w:t>05/10/2015</w:t>
           </w:r>
         </w:p>
       </w:tc>
@@ -1889,6 +1748,16 @@
       <w:rPr>
         <w:sz w:val="28"/>
       </w:rPr>
+    </w:pPr>
+  </w:p>
+</w:hdr>
+</file>
+
+<file path=word/header3.xml><?xml version="1.0" encoding="utf-8"?>
+<w:hdr xmlns:wpc="http://schemas.microsoft.com/office/word/2010/wordprocessingCanvas" xmlns:mc="http://schemas.openxmlformats.org/markup-compatibility/2006" xmlns:o="urn:schemas-microsoft-com:office:office" xmlns:r="http://schemas.openxmlformats.org/officeDocument/2006/relationships" xmlns:m="http://schemas.openxmlformats.org/officeDocument/2006/math" xmlns:v="urn:schemas-microsoft-com:vml" xmlns:wp14="http://schemas.microsoft.com/office/word/2010/wordprocessingDrawing" xmlns:wp="http://schemas.openxmlformats.org/drawingml/2006/wordprocessingDrawing" xmlns:w10="urn:schemas-microsoft-com:office:word" xmlns:w="http://schemas.openxmlformats.org/wordprocessingml/2006/main" xmlns:w14="http://schemas.microsoft.com/office/word/2010/wordml" xmlns:wpg="http://schemas.microsoft.com/office/word/2010/wordprocessingGroup" xmlns:wpi="http://schemas.microsoft.com/office/word/2010/wordprocessingInk" xmlns:wne="http://schemas.microsoft.com/office/word/2006/wordml" xmlns:wps="http://schemas.microsoft.com/office/word/2010/wordprocessingShape" mc:Ignorable="w14 wp14">
+  <w:p>
+    <w:pPr>
+      <w:pStyle w:val="Header"/>
     </w:pPr>
   </w:p>
 </w:hdr>
@@ -6386,7 +6255,7 @@
   <a:extraClrSchemeLst/>
   <a:extLst>
     <a:ext uri="{05A4C25C-085E-4340-85A3-A5531E510DB2}">
-      <thm15:themeFamily xmlns:thm15="http://schemas.microsoft.com/office/thememl/2012/main" xmlns="" name="Office Theme" id="{62F939B6-93AF-4DB8-9C6B-D6C7DFDC589F}" vid="{4A3C46E8-61CC-4603-A589-7422A47A8E4A}"/>
+      <thm15:themeFamily xmlns="" xmlns:thm15="http://schemas.microsoft.com/office/thememl/2012/main" name="Office Theme" id="{62F939B6-93AF-4DB8-9C6B-D6C7DFDC589F}" vid="{4A3C46E8-61CC-4603-A589-7422A47A8E4A}"/>
     </a:ext>
   </a:extLst>
 </a:theme>

</xml_diff>